<commit_message>
one new file and 2 modified file
</commit_message>
<xml_diff>
--- a/hhh.docx
+++ b/hhh.docx
@@ -14,6 +14,39 @@
       </w:r>
       <w:r>
         <w:t>ai AAP se hum next video</w:t>
+      </w:r>
+      <w:r>
+        <w:t>niohdg</w:t>
+      </w:r>
+    </w:p>
+    <w:p>
+      <w:r>
+        <w:t>dgbeg</w:t>
+      </w:r>
+    </w:p>
+    <w:p>
+      <w:r>
+        <w:t>gnkg</w:t>
+      </w:r>
+    </w:p>
+    <w:p>
+      <w:r>
+        <w:t>hnrh</w:t>
+      </w:r>
+    </w:p>
+    <w:p>
+      <w:r>
+        <w:t>hnrh</w:t>
+      </w:r>
+    </w:p>
+    <w:p>
+      <w:r>
+        <w:t>rhjrh</w:t>
+      </w:r>
+    </w:p>
+    <w:p>
+      <w:r>
+        <w:t>hj</w:t>
       </w:r>
     </w:p>
     <w:sectPr>

</xml_diff>